<commit_message>
Création du fichier final
</commit_message>
<xml_diff>
--- a/LIVRABLE-3/Projet/INDICATEURS.docx
+++ b/LIVRABLE-3/Projet/INDICATEURS.docx
@@ -5,7 +5,7 @@
     <w:tbl>
       <w:tblPr>
         <w:tblpPr w:leftFromText="141" w:rightFromText="141" w:horzAnchor="margin" w:tblpXSpec="center" w:tblpY="1035"/>
-        <w:tblW w:w="13988" w:type="dxa"/>
+        <w:tblW w:w="8356" w:type="dxa"/>
         <w:shd w:val="clear" w:color="auto" w:fill="FFFFFF"/>
         <w:tblLayout w:type="fixed"/>
         <w:tblCellMar>
@@ -18,8 +18,8 @@
         <w:gridCol w:w="1159"/>
         <w:gridCol w:w="1364"/>
         <w:gridCol w:w="736"/>
-        <w:gridCol w:w="9349"/>
-        <w:gridCol w:w="1380"/>
+        <w:gridCol w:w="4104"/>
+        <w:gridCol w:w="993"/>
       </w:tblGrid>
       <w:tr>
         <w:tc>
@@ -51,11 +51,13 @@
                 <w:bCs/>
                 <w:caps/>
                 <w:color w:val="FFFFFF"/>
-                <w:sz w:val="19"/>
-                <w:szCs w:val="19"/>
-                <w:lang w:eastAsia="fr-FR"/>
-              </w:rPr>
-            </w:pPr>
+                <w:sz w:val="14"/>
+                <w:szCs w:val="14"/>
+                <w:lang w:eastAsia="fr-FR"/>
+              </w:rPr>
+            </w:pPr>
+            <w:bookmarkStart w:id="0" w:name="_Hlk35676676"/>
+            <w:bookmarkStart w:id="1" w:name="_GoBack"/>
             <w:r>
               <w:rPr>
                 <w:rFonts w:ascii="Arial" w:eastAsia="Times New Roman" w:hAnsi="Arial" w:cs="Arial"/>
@@ -63,8 +65,8 @@
                 <w:bCs/>
                 <w:caps/>
                 <w:color w:val="FFFFFF"/>
-                <w:sz w:val="19"/>
-                <w:szCs w:val="19"/>
+                <w:sz w:val="14"/>
+                <w:szCs w:val="14"/>
                 <w:lang w:eastAsia="fr-FR"/>
               </w:rPr>
               <w:t>OBJECTIFS</w:t>
@@ -100,8 +102,8 @@
                 <w:bCs/>
                 <w:caps/>
                 <w:color w:val="FFFFFF"/>
-                <w:sz w:val="19"/>
-                <w:szCs w:val="19"/>
+                <w:sz w:val="14"/>
+                <w:szCs w:val="14"/>
                 <w:lang w:eastAsia="fr-FR"/>
               </w:rPr>
             </w:pPr>
@@ -112,8 +114,8 @@
                 <w:bCs/>
                 <w:caps/>
                 <w:color w:val="FFFFFF"/>
-                <w:sz w:val="19"/>
-                <w:szCs w:val="19"/>
+                <w:sz w:val="14"/>
+                <w:szCs w:val="14"/>
                 <w:lang w:eastAsia="fr-FR"/>
               </w:rPr>
               <w:t>INDICATEURS</w:t>
@@ -149,8 +151,8 @@
                 <w:bCs/>
                 <w:caps/>
                 <w:color w:val="FFFFFF"/>
-                <w:sz w:val="19"/>
-                <w:szCs w:val="19"/>
+                <w:sz w:val="14"/>
+                <w:szCs w:val="14"/>
                 <w:lang w:eastAsia="fr-FR"/>
               </w:rPr>
             </w:pPr>
@@ -161,8 +163,8 @@
                 <w:bCs/>
                 <w:caps/>
                 <w:color w:val="FFFFFF"/>
-                <w:sz w:val="19"/>
-                <w:szCs w:val="19"/>
+                <w:sz w:val="14"/>
+                <w:szCs w:val="14"/>
                 <w:lang w:eastAsia="fr-FR"/>
               </w:rPr>
               <w:t>CIBLE</w:t>
@@ -171,7 +173,7 @@
         </w:tc>
         <w:tc>
           <w:tcPr>
-            <w:tcW w:w="9349" w:type="dxa"/>
+            <w:tcW w:w="4104" w:type="dxa"/>
             <w:tcBorders>
               <w:top w:val="single" w:sz="6" w:space="0" w:color="CCCCCC"/>
               <w:left w:val="single" w:sz="6" w:space="0" w:color="CCCCCC"/>
@@ -190,8 +192,8 @@
                 <w:bCs/>
                 <w:caps/>
                 <w:color w:val="FFFFFF"/>
-                <w:sz w:val="19"/>
-                <w:szCs w:val="19"/>
+                <w:sz w:val="14"/>
+                <w:szCs w:val="14"/>
                 <w:lang w:eastAsia="fr-FR"/>
               </w:rPr>
             </w:pPr>
@@ -202,8 +204,8 @@
                 <w:bCs/>
                 <w:caps/>
                 <w:color w:val="FFFFFF"/>
-                <w:sz w:val="19"/>
-                <w:szCs w:val="19"/>
+                <w:sz w:val="14"/>
+                <w:szCs w:val="14"/>
                 <w:lang w:eastAsia="fr-FR"/>
               </w:rPr>
               <w:t>RÉSULTATS</w:t>
@@ -212,7 +214,7 @@
         </w:tc>
         <w:tc>
           <w:tcPr>
-            <w:tcW w:w="1380" w:type="dxa"/>
+            <w:tcW w:w="993" w:type="dxa"/>
             <w:tcBorders>
               <w:top w:val="single" w:sz="6" w:space="0" w:color="CCCCCC"/>
               <w:left w:val="single" w:sz="6" w:space="0" w:color="CCCCCC"/>
@@ -239,8 +241,8 @@
                 <w:bCs/>
                 <w:caps/>
                 <w:color w:val="FFFFFF"/>
-                <w:sz w:val="19"/>
-                <w:szCs w:val="19"/>
+                <w:sz w:val="14"/>
+                <w:szCs w:val="14"/>
                 <w:lang w:eastAsia="fr-FR"/>
               </w:rPr>
             </w:pPr>
@@ -251,8 +253,8 @@
                 <w:bCs/>
                 <w:caps/>
                 <w:color w:val="FFFFFF"/>
-                <w:sz w:val="19"/>
-                <w:szCs w:val="19"/>
+                <w:sz w:val="14"/>
+                <w:szCs w:val="14"/>
                 <w:lang w:eastAsia="fr-FR"/>
               </w:rPr>
               <w:t xml:space="preserve">DATE </w:t>
@@ -286,17 +288,17 @@
               <w:rPr>
                 <w:rFonts w:ascii="Arial" w:eastAsia="Times New Roman" w:hAnsi="Arial" w:cs="Arial"/>
                 <w:color w:val="303030"/>
-                <w:sz w:val="19"/>
-                <w:szCs w:val="19"/>
-                <w:lang w:eastAsia="fr-FR"/>
-              </w:rPr>
-            </w:pPr>
-            <w:r>
-              <w:rPr>
-                <w:rFonts w:ascii="Arial" w:eastAsia="Times New Roman" w:hAnsi="Arial" w:cs="Arial"/>
-                <w:color w:val="303030"/>
-                <w:sz w:val="19"/>
-                <w:szCs w:val="19"/>
+                <w:sz w:val="14"/>
+                <w:szCs w:val="14"/>
+                <w:lang w:eastAsia="fr-FR"/>
+              </w:rPr>
+            </w:pPr>
+            <w:r>
+              <w:rPr>
+                <w:rFonts w:ascii="Arial" w:eastAsia="Times New Roman" w:hAnsi="Arial" w:cs="Arial"/>
+                <w:color w:val="303030"/>
+                <w:sz w:val="14"/>
+                <w:szCs w:val="14"/>
                 <w:lang w:eastAsia="fr-FR"/>
               </w:rPr>
               <w:t>Suivre le planning prévisionnel</w:t>
@@ -328,17 +330,17 @@
               <w:rPr>
                 <w:rFonts w:ascii="Arial" w:eastAsia="Times New Roman" w:hAnsi="Arial" w:cs="Arial"/>
                 <w:color w:val="303030"/>
-                <w:sz w:val="19"/>
-                <w:szCs w:val="19"/>
-                <w:lang w:eastAsia="fr-FR"/>
-              </w:rPr>
-            </w:pPr>
-            <w:r>
-              <w:rPr>
-                <w:rFonts w:ascii="Arial" w:eastAsia="Times New Roman" w:hAnsi="Arial" w:cs="Arial"/>
-                <w:color w:val="303030"/>
-                <w:sz w:val="19"/>
-                <w:szCs w:val="19"/>
+                <w:sz w:val="14"/>
+                <w:szCs w:val="14"/>
+                <w:lang w:eastAsia="fr-FR"/>
+              </w:rPr>
+            </w:pPr>
+            <w:r>
+              <w:rPr>
+                <w:rFonts w:ascii="Arial" w:eastAsia="Times New Roman" w:hAnsi="Arial" w:cs="Arial"/>
+                <w:color w:val="303030"/>
+                <w:sz w:val="14"/>
+                <w:szCs w:val="14"/>
                 <w:lang w:eastAsia="fr-FR"/>
               </w:rPr>
               <w:t>Indicateur de temps</w:t>
@@ -370,17 +372,17 @@
               <w:rPr>
                 <w:rFonts w:ascii="Arial" w:eastAsia="Times New Roman" w:hAnsi="Arial" w:cs="Arial"/>
                 <w:color w:val="303030"/>
-                <w:sz w:val="19"/>
-                <w:szCs w:val="19"/>
-                <w:lang w:eastAsia="fr-FR"/>
-              </w:rPr>
-            </w:pPr>
-            <w:r>
-              <w:rPr>
-                <w:rFonts w:ascii="Arial" w:eastAsia="Times New Roman" w:hAnsi="Arial" w:cs="Arial"/>
-                <w:color w:val="303030"/>
-                <w:sz w:val="19"/>
-                <w:szCs w:val="19"/>
+                <w:sz w:val="14"/>
+                <w:szCs w:val="14"/>
+                <w:lang w:eastAsia="fr-FR"/>
+              </w:rPr>
+            </w:pPr>
+            <w:r>
+              <w:rPr>
+                <w:rFonts w:ascii="Arial" w:eastAsia="Times New Roman" w:hAnsi="Arial" w:cs="Arial"/>
+                <w:color w:val="303030"/>
+                <w:sz w:val="14"/>
+                <w:szCs w:val="14"/>
                 <w:lang w:eastAsia="fr-FR"/>
               </w:rPr>
               <w:t>Client</w:t>
@@ -389,7 +391,7 @@
         </w:tc>
         <w:tc>
           <w:tcPr>
-            <w:tcW w:w="9349" w:type="dxa"/>
+            <w:tcW w:w="4104" w:type="dxa"/>
             <w:tcBorders>
               <w:top w:val="single" w:sz="6" w:space="0" w:color="CCCCCC"/>
               <w:left w:val="single" w:sz="6" w:space="0" w:color="CCCCCC"/>
@@ -404,17 +406,17 @@
               <w:rPr>
                 <w:rFonts w:ascii="Arial" w:eastAsia="Times New Roman" w:hAnsi="Arial" w:cs="Arial"/>
                 <w:color w:val="303030"/>
-                <w:sz w:val="19"/>
-                <w:szCs w:val="19"/>
-                <w:lang w:eastAsia="fr-FR"/>
-              </w:rPr>
-            </w:pPr>
-            <w:r>
-              <w:rPr>
-                <w:rFonts w:ascii="Arial" w:eastAsia="Times New Roman" w:hAnsi="Arial" w:cs="Arial"/>
-                <w:color w:val="303030"/>
-                <w:sz w:val="19"/>
-                <w:szCs w:val="19"/>
+                <w:sz w:val="14"/>
+                <w:szCs w:val="14"/>
+                <w:lang w:eastAsia="fr-FR"/>
+              </w:rPr>
+            </w:pPr>
+            <w:r>
+              <w:rPr>
+                <w:rFonts w:ascii="Arial" w:eastAsia="Times New Roman" w:hAnsi="Arial" w:cs="Arial"/>
+                <w:color w:val="303030"/>
+                <w:sz w:val="14"/>
+                <w:szCs w:val="14"/>
                 <w:lang w:eastAsia="fr-FR"/>
               </w:rPr>
               <w:t>Nous avons réalisé un sprint de 3 semaine afin de réaliser toutes les étapes jusqu’à la réalisation d’un devis.</w:t>
@@ -426,66 +428,26 @@
               <w:rPr>
                 <w:rFonts w:ascii="Arial" w:eastAsia="Times New Roman" w:hAnsi="Arial" w:cs="Arial"/>
                 <w:color w:val="303030"/>
-                <w:sz w:val="19"/>
-                <w:szCs w:val="19"/>
-                <w:lang w:eastAsia="fr-FR"/>
-              </w:rPr>
-            </w:pPr>
-            <w:r>
-              <w:rPr>
-                <w:rFonts w:ascii="Arial" w:eastAsia="Times New Roman" w:hAnsi="Arial" w:cs="Arial"/>
-                <w:color w:val="303030"/>
-                <w:sz w:val="19"/>
-                <w:szCs w:val="19"/>
+                <w:sz w:val="14"/>
+                <w:szCs w:val="14"/>
+                <w:lang w:eastAsia="fr-FR"/>
+              </w:rPr>
+            </w:pPr>
+            <w:r>
+              <w:rPr>
+                <w:rFonts w:ascii="Arial" w:eastAsia="Times New Roman" w:hAnsi="Arial" w:cs="Arial"/>
+                <w:color w:val="303030"/>
+                <w:sz w:val="14"/>
+                <w:szCs w:val="14"/>
                 <w:lang w:eastAsia="fr-FR"/>
               </w:rPr>
               <w:t>Nous avons dû faire face à de multiples problèmes qui ont un peu changer le planning, grâce à la flexibilité que nous apporte la méthode agile nous avons pu résoudre ces problèmes sans changer la date de livraison.</w:t>
-            </w:r>
-            <w:r>
-              <w:rPr>
-                <w:noProof/>
-              </w:rPr>
-              <w:drawing>
-                <wp:inline distT="0" distB="0" distL="0" distR="0" wp14:anchorId="6451325F" wp14:editId="301FB7B2">
-                  <wp:extent cx="4843492" cy="3952875"/>
-                  <wp:effectExtent l="0" t="0" r="0" b="0"/>
-                  <wp:docPr id="1" name="Image 1"/>
-                  <wp:cNvGraphicFramePr>
-                    <a:graphicFrameLocks xmlns:a="http://schemas.openxmlformats.org/drawingml/2006/main" noChangeAspect="1"/>
-                  </wp:cNvGraphicFramePr>
-                  <a:graphic xmlns:a="http://schemas.openxmlformats.org/drawingml/2006/main">
-                    <a:graphicData uri="http://schemas.openxmlformats.org/drawingml/2006/picture">
-                      <pic:pic xmlns:pic="http://schemas.openxmlformats.org/drawingml/2006/picture">
-                        <pic:nvPicPr>
-                          <pic:cNvPr id="1" name=""/>
-                          <pic:cNvPicPr/>
-                        </pic:nvPicPr>
-                        <pic:blipFill>
-                          <a:blip r:embed="rId4"/>
-                          <a:stretch>
-                            <a:fillRect/>
-                          </a:stretch>
-                        </pic:blipFill>
-                        <pic:spPr>
-                          <a:xfrm>
-                            <a:off x="0" y="0"/>
-                            <a:ext cx="4888278" cy="3989426"/>
-                          </a:xfrm>
-                          <a:prstGeom prst="rect">
-                            <a:avLst/>
-                          </a:prstGeom>
-                        </pic:spPr>
-                      </pic:pic>
-                    </a:graphicData>
-                  </a:graphic>
-                </wp:inline>
-              </w:drawing>
             </w:r>
           </w:p>
         </w:tc>
         <w:tc>
           <w:tcPr>
-            <w:tcW w:w="1380" w:type="dxa"/>
+            <w:tcW w:w="993" w:type="dxa"/>
             <w:tcBorders>
               <w:top w:val="single" w:sz="6" w:space="0" w:color="CCCCCC"/>
               <w:left w:val="single" w:sz="6" w:space="0" w:color="CCCCCC"/>
@@ -508,17 +470,17 @@
               <w:rPr>
                 <w:rFonts w:ascii="Arial" w:eastAsia="Times New Roman" w:hAnsi="Arial" w:cs="Arial"/>
                 <w:color w:val="303030"/>
-                <w:sz w:val="19"/>
-                <w:szCs w:val="19"/>
-                <w:lang w:eastAsia="fr-FR"/>
-              </w:rPr>
-            </w:pPr>
-            <w:r>
-              <w:rPr>
-                <w:rFonts w:ascii="Arial" w:eastAsia="Times New Roman" w:hAnsi="Arial" w:cs="Arial"/>
-                <w:color w:val="303030"/>
-                <w:sz w:val="19"/>
-                <w:szCs w:val="19"/>
+                <w:sz w:val="14"/>
+                <w:szCs w:val="14"/>
+                <w:lang w:eastAsia="fr-FR"/>
+              </w:rPr>
+            </w:pPr>
+            <w:r>
+              <w:rPr>
+                <w:rFonts w:ascii="Arial" w:eastAsia="Times New Roman" w:hAnsi="Arial" w:cs="Arial"/>
+                <w:color w:val="303030"/>
+                <w:sz w:val="14"/>
+                <w:szCs w:val="14"/>
                 <w:lang w:eastAsia="fr-FR"/>
               </w:rPr>
               <w:t> </w:t>
@@ -527,8 +489,8 @@
               <w:rPr>
                 <w:rFonts w:ascii="Arial" w:eastAsia="Times New Roman" w:hAnsi="Arial" w:cs="Arial"/>
                 <w:color w:val="303030"/>
-                <w:sz w:val="19"/>
-                <w:szCs w:val="19"/>
+                <w:sz w:val="14"/>
+                <w:szCs w:val="14"/>
                 <w:lang w:eastAsia="fr-FR"/>
               </w:rPr>
               <w:t>08/03/2020</w:t>
@@ -562,20 +524,19 @@
               <w:rPr>
                 <w:rFonts w:ascii="Arial" w:eastAsia="Times New Roman" w:hAnsi="Arial" w:cs="Arial"/>
                 <w:color w:val="303030"/>
-                <w:sz w:val="19"/>
-                <w:szCs w:val="19"/>
-                <w:lang w:eastAsia="fr-FR"/>
-              </w:rPr>
-            </w:pPr>
-            <w:r>
-              <w:rPr>
-                <w:rFonts w:ascii="Arial" w:eastAsia="Times New Roman" w:hAnsi="Arial" w:cs="Arial"/>
-                <w:color w:val="303030"/>
-                <w:sz w:val="19"/>
-                <w:szCs w:val="19"/>
-                <w:lang w:eastAsia="fr-FR"/>
-              </w:rPr>
-              <w:lastRenderedPageBreak/>
+                <w:sz w:val="14"/>
+                <w:szCs w:val="14"/>
+                <w:lang w:eastAsia="fr-FR"/>
+              </w:rPr>
+            </w:pPr>
+            <w:r>
+              <w:rPr>
+                <w:rFonts w:ascii="Arial" w:eastAsia="Times New Roman" w:hAnsi="Arial" w:cs="Arial"/>
+                <w:color w:val="303030"/>
+                <w:sz w:val="14"/>
+                <w:szCs w:val="14"/>
+                <w:lang w:eastAsia="fr-FR"/>
+              </w:rPr>
               <w:t>Livrer une application permettant de créer un devis</w:t>
             </w:r>
           </w:p>
@@ -605,17 +566,17 @@
               <w:rPr>
                 <w:rFonts w:ascii="Arial" w:eastAsia="Times New Roman" w:hAnsi="Arial" w:cs="Arial"/>
                 <w:color w:val="303030"/>
-                <w:sz w:val="19"/>
-                <w:szCs w:val="19"/>
-                <w:lang w:eastAsia="fr-FR"/>
-              </w:rPr>
-            </w:pPr>
-            <w:r>
-              <w:rPr>
-                <w:rFonts w:ascii="Arial" w:eastAsia="Times New Roman" w:hAnsi="Arial" w:cs="Arial"/>
-                <w:color w:val="303030"/>
-                <w:sz w:val="19"/>
-                <w:szCs w:val="19"/>
+                <w:sz w:val="14"/>
+                <w:szCs w:val="14"/>
+                <w:lang w:eastAsia="fr-FR"/>
+              </w:rPr>
+            </w:pPr>
+            <w:r>
+              <w:rPr>
+                <w:rFonts w:ascii="Arial" w:eastAsia="Times New Roman" w:hAnsi="Arial" w:cs="Arial"/>
+                <w:color w:val="303030"/>
+                <w:sz w:val="14"/>
+                <w:szCs w:val="14"/>
                 <w:lang w:eastAsia="fr-FR"/>
               </w:rPr>
               <w:t>Indicateur de résultat</w:t>
@@ -647,17 +608,17 @@
               <w:rPr>
                 <w:rFonts w:ascii="Arial" w:eastAsia="Times New Roman" w:hAnsi="Arial" w:cs="Arial"/>
                 <w:color w:val="303030"/>
-                <w:sz w:val="19"/>
-                <w:szCs w:val="19"/>
-                <w:lang w:eastAsia="fr-FR"/>
-              </w:rPr>
-            </w:pPr>
-            <w:r>
-              <w:rPr>
-                <w:rFonts w:ascii="Arial" w:eastAsia="Times New Roman" w:hAnsi="Arial" w:cs="Arial"/>
-                <w:color w:val="303030"/>
-                <w:sz w:val="19"/>
-                <w:szCs w:val="19"/>
+                <w:sz w:val="14"/>
+                <w:szCs w:val="14"/>
+                <w:lang w:eastAsia="fr-FR"/>
+              </w:rPr>
+            </w:pPr>
+            <w:r>
+              <w:rPr>
+                <w:rFonts w:ascii="Arial" w:eastAsia="Times New Roman" w:hAnsi="Arial" w:cs="Arial"/>
+                <w:color w:val="303030"/>
+                <w:sz w:val="14"/>
+                <w:szCs w:val="14"/>
                 <w:lang w:eastAsia="fr-FR"/>
               </w:rPr>
               <w:t>Equipe projet</w:t>
@@ -666,7 +627,7 @@
         </w:tc>
         <w:tc>
           <w:tcPr>
-            <w:tcW w:w="9349" w:type="dxa"/>
+            <w:tcW w:w="4104" w:type="dxa"/>
             <w:tcBorders>
               <w:top w:val="single" w:sz="6" w:space="0" w:color="CCCCCC"/>
               <w:left w:val="single" w:sz="6" w:space="0" w:color="CCCCCC"/>
@@ -681,8 +642,8 @@
               <w:rPr>
                 <w:rFonts w:ascii="Arial" w:eastAsia="Times New Roman" w:hAnsi="Arial" w:cs="Arial"/>
                 <w:color w:val="303030"/>
-                <w:sz w:val="19"/>
-                <w:szCs w:val="19"/>
+                <w:sz w:val="14"/>
+                <w:szCs w:val="14"/>
                 <w:lang w:eastAsia="fr-FR"/>
               </w:rPr>
             </w:pPr>
@@ -690,7 +651,7 @@
         </w:tc>
         <w:tc>
           <w:tcPr>
-            <w:tcW w:w="1380" w:type="dxa"/>
+            <w:tcW w:w="993" w:type="dxa"/>
             <w:tcBorders>
               <w:top w:val="single" w:sz="6" w:space="0" w:color="CCCCCC"/>
               <w:left w:val="single" w:sz="6" w:space="0" w:color="CCCCCC"/>
@@ -713,17 +674,17 @@
               <w:rPr>
                 <w:rFonts w:ascii="Arial" w:eastAsia="Times New Roman" w:hAnsi="Arial" w:cs="Arial"/>
                 <w:color w:val="303030"/>
-                <w:sz w:val="19"/>
-                <w:szCs w:val="19"/>
-                <w:lang w:eastAsia="fr-FR"/>
-              </w:rPr>
-            </w:pPr>
-            <w:r>
-              <w:rPr>
-                <w:rFonts w:ascii="Arial" w:eastAsia="Times New Roman" w:hAnsi="Arial" w:cs="Arial"/>
-                <w:color w:val="303030"/>
-                <w:sz w:val="19"/>
-                <w:szCs w:val="19"/>
+                <w:sz w:val="14"/>
+                <w:szCs w:val="14"/>
+                <w:lang w:eastAsia="fr-FR"/>
+              </w:rPr>
+            </w:pPr>
+            <w:r>
+              <w:rPr>
+                <w:rFonts w:ascii="Arial" w:eastAsia="Times New Roman" w:hAnsi="Arial" w:cs="Arial"/>
+                <w:color w:val="303030"/>
+                <w:sz w:val="14"/>
+                <w:szCs w:val="14"/>
                 <w:lang w:eastAsia="fr-FR"/>
               </w:rPr>
               <w:t> </w:t>
@@ -732,8 +693,8 @@
               <w:rPr>
                 <w:rFonts w:ascii="Arial" w:eastAsia="Times New Roman" w:hAnsi="Arial" w:cs="Arial"/>
                 <w:color w:val="303030"/>
-                <w:sz w:val="19"/>
-                <w:szCs w:val="19"/>
+                <w:sz w:val="14"/>
+                <w:szCs w:val="14"/>
                 <w:lang w:eastAsia="fr-FR"/>
               </w:rPr>
               <w:t>08/03/2020</w:t>
@@ -766,17 +727,17 @@
               <w:rPr>
                 <w:rFonts w:ascii="Arial" w:eastAsia="Times New Roman" w:hAnsi="Arial" w:cs="Arial"/>
                 <w:color w:val="303030"/>
-                <w:sz w:val="19"/>
-                <w:szCs w:val="19"/>
-                <w:lang w:eastAsia="fr-FR"/>
-              </w:rPr>
-            </w:pPr>
-            <w:r>
-              <w:rPr>
-                <w:rFonts w:ascii="Arial" w:eastAsia="Times New Roman" w:hAnsi="Arial" w:cs="Arial"/>
-                <w:color w:val="303030"/>
-                <w:sz w:val="19"/>
-                <w:szCs w:val="19"/>
+                <w:sz w:val="14"/>
+                <w:szCs w:val="14"/>
+                <w:lang w:eastAsia="fr-FR"/>
+              </w:rPr>
+            </w:pPr>
+            <w:r>
+              <w:rPr>
+                <w:rFonts w:ascii="Arial" w:eastAsia="Times New Roman" w:hAnsi="Arial" w:cs="Arial"/>
+                <w:color w:val="303030"/>
+                <w:sz w:val="14"/>
+                <w:szCs w:val="14"/>
                 <w:lang w:eastAsia="fr-FR"/>
               </w:rPr>
               <w:t>Respecter la somme fournit pour réaliser le projet</w:t>
@@ -807,17 +768,17 @@
               <w:rPr>
                 <w:rFonts w:ascii="Arial" w:eastAsia="Times New Roman" w:hAnsi="Arial" w:cs="Arial"/>
                 <w:color w:val="303030"/>
-                <w:sz w:val="19"/>
-                <w:szCs w:val="19"/>
-                <w:lang w:eastAsia="fr-FR"/>
-              </w:rPr>
-            </w:pPr>
-            <w:r>
-              <w:rPr>
-                <w:rFonts w:ascii="Arial" w:eastAsia="Times New Roman" w:hAnsi="Arial" w:cs="Arial"/>
-                <w:color w:val="303030"/>
-                <w:sz w:val="19"/>
-                <w:szCs w:val="19"/>
+                <w:sz w:val="14"/>
+                <w:szCs w:val="14"/>
+                <w:lang w:eastAsia="fr-FR"/>
+              </w:rPr>
+            </w:pPr>
+            <w:r>
+              <w:rPr>
+                <w:rFonts w:ascii="Arial" w:eastAsia="Times New Roman" w:hAnsi="Arial" w:cs="Arial"/>
+                <w:color w:val="303030"/>
+                <w:sz w:val="14"/>
+                <w:szCs w:val="14"/>
                 <w:lang w:eastAsia="fr-FR"/>
               </w:rPr>
               <w:t>Indicateur de coût</w:t>
@@ -848,17 +809,17 @@
               <w:rPr>
                 <w:rFonts w:ascii="Arial" w:eastAsia="Times New Roman" w:hAnsi="Arial" w:cs="Arial"/>
                 <w:color w:val="303030"/>
-                <w:sz w:val="19"/>
-                <w:szCs w:val="19"/>
-                <w:lang w:eastAsia="fr-FR"/>
-              </w:rPr>
-            </w:pPr>
-            <w:r>
-              <w:rPr>
-                <w:rFonts w:ascii="Arial" w:eastAsia="Times New Roman" w:hAnsi="Arial" w:cs="Arial"/>
-                <w:color w:val="303030"/>
-                <w:sz w:val="19"/>
-                <w:szCs w:val="19"/>
+                <w:sz w:val="14"/>
+                <w:szCs w:val="14"/>
+                <w:lang w:eastAsia="fr-FR"/>
+              </w:rPr>
+            </w:pPr>
+            <w:r>
+              <w:rPr>
+                <w:rFonts w:ascii="Arial" w:eastAsia="Times New Roman" w:hAnsi="Arial" w:cs="Arial"/>
+                <w:color w:val="303030"/>
+                <w:sz w:val="14"/>
+                <w:szCs w:val="14"/>
                 <w:lang w:eastAsia="fr-FR"/>
               </w:rPr>
               <w:t>Client</w:t>
@@ -867,7 +828,7 @@
         </w:tc>
         <w:tc>
           <w:tcPr>
-            <w:tcW w:w="9349" w:type="dxa"/>
+            <w:tcW w:w="4104" w:type="dxa"/>
             <w:tcBorders>
               <w:top w:val="single" w:sz="6" w:space="0" w:color="CCCCCC"/>
               <w:left w:val="single" w:sz="6" w:space="0" w:color="CCCCCC"/>
@@ -882,17 +843,17 @@
               <w:rPr>
                 <w:rFonts w:ascii="Arial" w:eastAsia="Times New Roman" w:hAnsi="Arial" w:cs="Arial"/>
                 <w:color w:val="303030"/>
-                <w:sz w:val="19"/>
-                <w:szCs w:val="19"/>
-                <w:lang w:eastAsia="fr-FR"/>
-              </w:rPr>
-            </w:pPr>
-            <w:r>
-              <w:rPr>
-                <w:rFonts w:ascii="Arial" w:eastAsia="Times New Roman" w:hAnsi="Arial" w:cs="Arial"/>
-                <w:color w:val="303030"/>
-                <w:sz w:val="19"/>
-                <w:szCs w:val="19"/>
+                <w:sz w:val="14"/>
+                <w:szCs w:val="14"/>
+                <w:lang w:eastAsia="fr-FR"/>
+              </w:rPr>
+            </w:pPr>
+            <w:r>
+              <w:rPr>
+                <w:rFonts w:ascii="Arial" w:eastAsia="Times New Roman" w:hAnsi="Arial" w:cs="Arial"/>
+                <w:color w:val="303030"/>
+                <w:sz w:val="14"/>
+                <w:szCs w:val="14"/>
                 <w:lang w:eastAsia="fr-FR"/>
               </w:rPr>
               <w:t xml:space="preserve">3 Semaines de développement soit 11 200€ pour cette équipe. Nous sommes toujours dans le budget initial définit à </w:t>
@@ -901,8 +862,8 @@
               <w:rPr>
                 <w:rFonts w:ascii="Arial" w:eastAsia="Times New Roman" w:hAnsi="Arial" w:cs="Arial"/>
                 <w:color w:val="303030"/>
-                <w:sz w:val="19"/>
-                <w:szCs w:val="19"/>
+                <w:sz w:val="14"/>
+                <w:szCs w:val="14"/>
                 <w:lang w:eastAsia="fr-FR"/>
               </w:rPr>
               <w:t>20 000</w:t>
@@ -911,8 +872,8 @@
               <w:rPr>
                 <w:rFonts w:ascii="Arial" w:eastAsia="Times New Roman" w:hAnsi="Arial" w:cs="Arial"/>
                 <w:color w:val="303030"/>
-                <w:sz w:val="19"/>
-                <w:szCs w:val="19"/>
+                <w:sz w:val="14"/>
+                <w:szCs w:val="14"/>
                 <w:lang w:eastAsia="fr-FR"/>
               </w:rPr>
               <w:t xml:space="preserve">€ pour l’équipe projet. </w:t>
@@ -924,12 +885,16 @@
               <w:rPr>
                 <w:rFonts w:ascii="Arial" w:eastAsia="Times New Roman" w:hAnsi="Arial" w:cs="Arial"/>
                 <w:color w:val="303030"/>
-                <w:sz w:val="19"/>
-                <w:szCs w:val="19"/>
-                <w:lang w:eastAsia="fr-FR"/>
-              </w:rPr>
-            </w:pPr>
-            <w:r>
+                <w:sz w:val="14"/>
+                <w:szCs w:val="14"/>
+                <w:lang w:eastAsia="fr-FR"/>
+              </w:rPr>
+            </w:pPr>
+            <w:r>
+              <w:rPr>
+                <w:sz w:val="16"/>
+                <w:szCs w:val="16"/>
+              </w:rPr>
               <w:object w:dxaOrig="1544" w:dyaOrig="998" w14:anchorId="3322FBE6">
                 <v:shapetype id="_x0000_t75" coordsize="21600,21600" o:spt="75" o:preferrelative="t" path="m@4@5l@4@11@9@11@9@5xe" filled="f" stroked="f">
                   <v:stroke joinstyle="miter"/>
@@ -950,19 +915,21 @@
                   <v:path o:extrusionok="f" gradientshapeok="t" o:connecttype="rect"/>
                   <o:lock v:ext="edit" aspectratio="t"/>
                 </v:shapetype>
-                <v:shape id="_x0000_i1087" type="#_x0000_t75" style="width:77.25pt;height:50.25pt" o:ole="">
-                  <v:imagedata r:id="rId5" o:title=""/>
+                <v:shape id="_x0000_i1884" type="#_x0000_t75" style="width:77.25pt;height:50.25pt" o:ole="">
+                  <v:imagedata r:id="rId4" o:title=""/>
                 </v:shape>
-                <o:OLEObject Type="Embed" ProgID="Excel.Sheet.12" ShapeID="_x0000_i1087" DrawAspect="Icon" ObjectID="_1645199045" r:id="rId6"/>
+                <o:OLEObject Type="Embed" ProgID="Excel.Sheet.12" ShapeID="_x0000_i1884" DrawAspect="Icon" ObjectID="_1646289583" r:id="rId5"/>
               </w:object>
             </w:r>
             <w:r>
               <w:rPr>
                 <w:noProof/>
+                <w:sz w:val="16"/>
+                <w:szCs w:val="16"/>
               </w:rPr>
               <w:drawing>
-                <wp:inline distT="0" distB="0" distL="0" distR="0" wp14:anchorId="16BCE96E" wp14:editId="6853D27D">
-                  <wp:extent cx="6858000" cy="3600450"/>
+                <wp:inline distT="0" distB="0" distL="0" distR="0" wp14:anchorId="16BCE96E" wp14:editId="37E48409">
+                  <wp:extent cx="2408010" cy="1264205"/>
                   <wp:effectExtent l="0" t="0" r="0" b="0"/>
                   <wp:docPr id="2" name="Image 2"/>
                   <wp:cNvGraphicFramePr>
@@ -976,7 +943,7 @@
                           <pic:cNvPicPr/>
                         </pic:nvPicPr>
                         <pic:blipFill>
-                          <a:blip r:embed="rId7"/>
+                          <a:blip r:embed="rId6"/>
                           <a:stretch>
                             <a:fillRect/>
                           </a:stretch>
@@ -984,7 +951,7 @@
                         <pic:spPr>
                           <a:xfrm>
                             <a:off x="0" y="0"/>
-                            <a:ext cx="6858000" cy="3600450"/>
+                            <a:ext cx="2481804" cy="1302947"/>
                           </a:xfrm>
                           <a:prstGeom prst="rect">
                             <a:avLst/>
@@ -1000,7 +967,7 @@
         </w:tc>
         <w:tc>
           <w:tcPr>
-            <w:tcW w:w="1380" w:type="dxa"/>
+            <w:tcW w:w="993" w:type="dxa"/>
             <w:tcBorders>
               <w:top w:val="single" w:sz="6" w:space="0" w:color="CCCCCC"/>
               <w:left w:val="single" w:sz="6" w:space="0" w:color="CCCCCC"/>
@@ -1022,30 +989,20 @@
               <w:rPr>
                 <w:rFonts w:ascii="Arial" w:eastAsia="Times New Roman" w:hAnsi="Arial" w:cs="Arial"/>
                 <w:color w:val="303030"/>
-                <w:sz w:val="19"/>
-                <w:szCs w:val="19"/>
-                <w:lang w:eastAsia="fr-FR"/>
-              </w:rPr>
-            </w:pPr>
-            <w:r>
-              <w:rPr>
-                <w:rFonts w:ascii="Arial" w:eastAsia="Times New Roman" w:hAnsi="Arial" w:cs="Arial"/>
-                <w:color w:val="303030"/>
-                <w:sz w:val="19"/>
-                <w:szCs w:val="19"/>
-                <w:lang w:eastAsia="fr-FR"/>
-              </w:rPr>
-              <w:t> </w:t>
-            </w:r>
-            <w:r>
-              <w:rPr>
-                <w:rFonts w:ascii="Arial" w:eastAsia="Times New Roman" w:hAnsi="Arial" w:cs="Arial"/>
-                <w:color w:val="303030"/>
-                <w:sz w:val="19"/>
-                <w:szCs w:val="19"/>
-                <w:lang w:eastAsia="fr-FR"/>
-              </w:rPr>
-              <w:t>08/03/2020</w:t>
+                <w:sz w:val="14"/>
+                <w:szCs w:val="14"/>
+                <w:lang w:eastAsia="fr-FR"/>
+              </w:rPr>
+            </w:pPr>
+            <w:r>
+              <w:rPr>
+                <w:rFonts w:ascii="Arial" w:eastAsia="Times New Roman" w:hAnsi="Arial" w:cs="Arial"/>
+                <w:color w:val="303030"/>
+                <w:sz w:val="14"/>
+                <w:szCs w:val="14"/>
+                <w:lang w:eastAsia="fr-FR"/>
+              </w:rPr>
+              <w:t> 08/03/2020</w:t>
             </w:r>
           </w:p>
         </w:tc>
@@ -1075,20 +1032,19 @@
               <w:rPr>
                 <w:rFonts w:ascii="Arial" w:eastAsia="Times New Roman" w:hAnsi="Arial" w:cs="Arial"/>
                 <w:color w:val="303030"/>
-                <w:sz w:val="19"/>
-                <w:szCs w:val="19"/>
-                <w:lang w:eastAsia="fr-FR"/>
-              </w:rPr>
-            </w:pPr>
-            <w:r>
-              <w:rPr>
-                <w:rFonts w:ascii="Arial" w:eastAsia="Times New Roman" w:hAnsi="Arial" w:cs="Arial"/>
-                <w:color w:val="303030"/>
-                <w:sz w:val="19"/>
-                <w:szCs w:val="19"/>
-                <w:lang w:eastAsia="fr-FR"/>
-              </w:rPr>
-              <w:lastRenderedPageBreak/>
+                <w:sz w:val="14"/>
+                <w:szCs w:val="14"/>
+                <w:lang w:eastAsia="fr-FR"/>
+              </w:rPr>
+            </w:pPr>
+            <w:r>
+              <w:rPr>
+                <w:rFonts w:ascii="Arial" w:eastAsia="Times New Roman" w:hAnsi="Arial" w:cs="Arial"/>
+                <w:color w:val="303030"/>
+                <w:sz w:val="14"/>
+                <w:szCs w:val="14"/>
+                <w:lang w:eastAsia="fr-FR"/>
+              </w:rPr>
               <w:t xml:space="preserve">Livrer une application performante </w:t>
             </w:r>
           </w:p>
@@ -1117,17 +1073,17 @@
               <w:rPr>
                 <w:rFonts w:ascii="Arial" w:eastAsia="Times New Roman" w:hAnsi="Arial" w:cs="Arial"/>
                 <w:color w:val="303030"/>
-                <w:sz w:val="19"/>
-                <w:szCs w:val="19"/>
-                <w:lang w:eastAsia="fr-FR"/>
-              </w:rPr>
-            </w:pPr>
-            <w:r>
-              <w:rPr>
-                <w:rFonts w:ascii="Arial" w:eastAsia="Times New Roman" w:hAnsi="Arial" w:cs="Arial"/>
-                <w:color w:val="303030"/>
-                <w:sz w:val="19"/>
-                <w:szCs w:val="19"/>
+                <w:sz w:val="14"/>
+                <w:szCs w:val="14"/>
+                <w:lang w:eastAsia="fr-FR"/>
+              </w:rPr>
+            </w:pPr>
+            <w:r>
+              <w:rPr>
+                <w:rFonts w:ascii="Arial" w:eastAsia="Times New Roman" w:hAnsi="Arial" w:cs="Arial"/>
+                <w:color w:val="303030"/>
+                <w:sz w:val="14"/>
+                <w:szCs w:val="14"/>
                 <w:lang w:eastAsia="fr-FR"/>
               </w:rPr>
               <w:t>Indicateur de performance</w:t>
@@ -1158,17 +1114,17 @@
               <w:rPr>
                 <w:rFonts w:ascii="Arial" w:eastAsia="Times New Roman" w:hAnsi="Arial" w:cs="Arial"/>
                 <w:color w:val="303030"/>
-                <w:sz w:val="19"/>
-                <w:szCs w:val="19"/>
-                <w:lang w:eastAsia="fr-FR"/>
-              </w:rPr>
-            </w:pPr>
-            <w:r>
-              <w:rPr>
-                <w:rFonts w:ascii="Arial" w:eastAsia="Times New Roman" w:hAnsi="Arial" w:cs="Arial"/>
-                <w:color w:val="303030"/>
-                <w:sz w:val="19"/>
-                <w:szCs w:val="19"/>
+                <w:sz w:val="14"/>
+                <w:szCs w:val="14"/>
+                <w:lang w:eastAsia="fr-FR"/>
+              </w:rPr>
+            </w:pPr>
+            <w:r>
+              <w:rPr>
+                <w:rFonts w:ascii="Arial" w:eastAsia="Times New Roman" w:hAnsi="Arial" w:cs="Arial"/>
+                <w:color w:val="303030"/>
+                <w:sz w:val="14"/>
+                <w:szCs w:val="14"/>
                 <w:lang w:eastAsia="fr-FR"/>
               </w:rPr>
               <w:t>Client</w:t>
@@ -1177,7 +1133,7 @@
         </w:tc>
         <w:tc>
           <w:tcPr>
-            <w:tcW w:w="9349" w:type="dxa"/>
+            <w:tcW w:w="4104" w:type="dxa"/>
             <w:tcBorders>
               <w:top w:val="single" w:sz="6" w:space="0" w:color="CCCCCC"/>
               <w:left w:val="single" w:sz="6" w:space="0" w:color="CCCCCC"/>
@@ -1192,17 +1148,17 @@
               <w:rPr>
                 <w:rFonts w:ascii="Arial" w:eastAsia="Times New Roman" w:hAnsi="Arial" w:cs="Arial"/>
                 <w:color w:val="303030"/>
-                <w:sz w:val="19"/>
-                <w:szCs w:val="19"/>
-                <w:lang w:eastAsia="fr-FR"/>
-              </w:rPr>
-            </w:pPr>
-            <w:r>
-              <w:rPr>
-                <w:rFonts w:ascii="Arial" w:eastAsia="Times New Roman" w:hAnsi="Arial" w:cs="Arial"/>
-                <w:color w:val="303030"/>
-                <w:sz w:val="19"/>
-                <w:szCs w:val="19"/>
+                <w:sz w:val="14"/>
+                <w:szCs w:val="14"/>
+                <w:lang w:eastAsia="fr-FR"/>
+              </w:rPr>
+            </w:pPr>
+            <w:r>
+              <w:rPr>
+                <w:rFonts w:ascii="Arial" w:eastAsia="Times New Roman" w:hAnsi="Arial" w:cs="Arial"/>
+                <w:color w:val="303030"/>
+                <w:sz w:val="14"/>
+                <w:szCs w:val="14"/>
                 <w:lang w:eastAsia="fr-FR"/>
               </w:rPr>
               <w:t>L’application doit être performante afin de réaliser des devis au plus vite avec le client, nous sommes sur un indicateur de moins de 0.2seconde entre les différentes pages</w:t>
@@ -1211,7 +1167,7 @@
         </w:tc>
         <w:tc>
           <w:tcPr>
-            <w:tcW w:w="1380" w:type="dxa"/>
+            <w:tcW w:w="993" w:type="dxa"/>
             <w:tcBorders>
               <w:top w:val="single" w:sz="6" w:space="0" w:color="CCCCCC"/>
               <w:left w:val="single" w:sz="6" w:space="0" w:color="CCCCCC"/>
@@ -1233,30 +1189,20 @@
               <w:rPr>
                 <w:rFonts w:ascii="Arial" w:eastAsia="Times New Roman" w:hAnsi="Arial" w:cs="Arial"/>
                 <w:color w:val="303030"/>
-                <w:sz w:val="19"/>
-                <w:szCs w:val="19"/>
-                <w:lang w:eastAsia="fr-FR"/>
-              </w:rPr>
-            </w:pPr>
-            <w:r>
-              <w:rPr>
-                <w:rFonts w:ascii="Arial" w:eastAsia="Times New Roman" w:hAnsi="Arial" w:cs="Arial"/>
-                <w:color w:val="303030"/>
-                <w:sz w:val="19"/>
-                <w:szCs w:val="19"/>
-                <w:lang w:eastAsia="fr-FR"/>
-              </w:rPr>
-              <w:t> </w:t>
-            </w:r>
-            <w:r>
-              <w:rPr>
-                <w:rFonts w:ascii="Arial" w:eastAsia="Times New Roman" w:hAnsi="Arial" w:cs="Arial"/>
-                <w:color w:val="303030"/>
-                <w:sz w:val="19"/>
-                <w:szCs w:val="19"/>
-                <w:lang w:eastAsia="fr-FR"/>
-              </w:rPr>
-              <w:t>08/03/2020</w:t>
+                <w:sz w:val="14"/>
+                <w:szCs w:val="14"/>
+                <w:lang w:eastAsia="fr-FR"/>
+              </w:rPr>
+            </w:pPr>
+            <w:r>
+              <w:rPr>
+                <w:rFonts w:ascii="Arial" w:eastAsia="Times New Roman" w:hAnsi="Arial" w:cs="Arial"/>
+                <w:color w:val="303030"/>
+                <w:sz w:val="14"/>
+                <w:szCs w:val="14"/>
+                <w:lang w:eastAsia="fr-FR"/>
+              </w:rPr>
+              <w:t> 08/03/2020</w:t>
             </w:r>
           </w:p>
         </w:tc>
@@ -1286,19 +1232,20 @@
               <w:rPr>
                 <w:rFonts w:ascii="Arial" w:eastAsia="Times New Roman" w:hAnsi="Arial" w:cs="Arial"/>
                 <w:color w:val="303030"/>
-                <w:sz w:val="19"/>
-                <w:szCs w:val="19"/>
-                <w:lang w:eastAsia="fr-FR"/>
-              </w:rPr>
-            </w:pPr>
-            <w:r>
-              <w:rPr>
-                <w:rFonts w:ascii="Arial" w:eastAsia="Times New Roman" w:hAnsi="Arial" w:cs="Arial"/>
-                <w:color w:val="303030"/>
-                <w:sz w:val="19"/>
-                <w:szCs w:val="19"/>
-                <w:lang w:eastAsia="fr-FR"/>
-              </w:rPr>
+                <w:sz w:val="14"/>
+                <w:szCs w:val="14"/>
+                <w:lang w:eastAsia="fr-FR"/>
+              </w:rPr>
+            </w:pPr>
+            <w:r>
+              <w:rPr>
+                <w:rFonts w:ascii="Arial" w:eastAsia="Times New Roman" w:hAnsi="Arial" w:cs="Arial"/>
+                <w:color w:val="303030"/>
+                <w:sz w:val="14"/>
+                <w:szCs w:val="14"/>
+                <w:lang w:eastAsia="fr-FR"/>
+              </w:rPr>
+              <w:lastRenderedPageBreak/>
               <w:t>Respecter les plans d’actions liés aux risques définit</w:t>
             </w:r>
           </w:p>
@@ -1321,17 +1268,17 @@
               <w:rPr>
                 <w:rFonts w:ascii="Arial" w:eastAsia="Times New Roman" w:hAnsi="Arial" w:cs="Arial"/>
                 <w:color w:val="303030"/>
-                <w:sz w:val="19"/>
-                <w:szCs w:val="19"/>
-                <w:lang w:eastAsia="fr-FR"/>
-              </w:rPr>
-            </w:pPr>
-            <w:r>
-              <w:rPr>
-                <w:rFonts w:ascii="Arial" w:eastAsia="Times New Roman" w:hAnsi="Arial" w:cs="Arial"/>
-                <w:color w:val="303030"/>
-                <w:sz w:val="19"/>
-                <w:szCs w:val="19"/>
+                <w:sz w:val="14"/>
+                <w:szCs w:val="14"/>
+                <w:lang w:eastAsia="fr-FR"/>
+              </w:rPr>
+            </w:pPr>
+            <w:r>
+              <w:rPr>
+                <w:rFonts w:ascii="Arial" w:eastAsia="Times New Roman" w:hAnsi="Arial" w:cs="Arial"/>
+                <w:color w:val="303030"/>
+                <w:sz w:val="14"/>
+                <w:szCs w:val="14"/>
                 <w:lang w:eastAsia="fr-FR"/>
               </w:rPr>
               <w:t>Indicateur d’effet collatéral</w:t>
@@ -1356,17 +1303,17 @@
               <w:rPr>
                 <w:rFonts w:ascii="Arial" w:eastAsia="Times New Roman" w:hAnsi="Arial" w:cs="Arial"/>
                 <w:color w:val="303030"/>
-                <w:sz w:val="19"/>
-                <w:szCs w:val="19"/>
-                <w:lang w:eastAsia="fr-FR"/>
-              </w:rPr>
-            </w:pPr>
-            <w:r>
-              <w:rPr>
-                <w:rFonts w:ascii="Arial" w:eastAsia="Times New Roman" w:hAnsi="Arial" w:cs="Arial"/>
-                <w:color w:val="303030"/>
-                <w:sz w:val="19"/>
-                <w:szCs w:val="19"/>
+                <w:sz w:val="14"/>
+                <w:szCs w:val="14"/>
+                <w:lang w:eastAsia="fr-FR"/>
+              </w:rPr>
+            </w:pPr>
+            <w:r>
+              <w:rPr>
+                <w:rFonts w:ascii="Arial" w:eastAsia="Times New Roman" w:hAnsi="Arial" w:cs="Arial"/>
+                <w:color w:val="303030"/>
+                <w:sz w:val="14"/>
+                <w:szCs w:val="14"/>
                 <w:lang w:eastAsia="fr-FR"/>
               </w:rPr>
               <w:t>Equipe projet</w:t>
@@ -1375,7 +1322,7 @@
         </w:tc>
         <w:tc>
           <w:tcPr>
-            <w:tcW w:w="9349" w:type="dxa"/>
+            <w:tcW w:w="4104" w:type="dxa"/>
             <w:tcBorders>
               <w:top w:val="single" w:sz="6" w:space="0" w:color="CCCCCC"/>
               <w:left w:val="single" w:sz="6" w:space="0" w:color="CCCCCC"/>
@@ -1392,19 +1339,21 @@
                 <w:i/>
                 <w:iCs/>
                 <w:color w:val="303030"/>
-                <w:sz w:val="19"/>
-                <w:szCs w:val="19"/>
+                <w:sz w:val="14"/>
+                <w:szCs w:val="14"/>
                 <w:lang w:eastAsia="fr-FR"/>
               </w:rPr>
             </w:pPr>
             <w:r>
               <w:rPr>
                 <w:noProof/>
+                <w:sz w:val="16"/>
+                <w:szCs w:val="16"/>
               </w:rPr>
               <w:drawing>
-                <wp:inline distT="0" distB="0" distL="0" distR="0" wp14:anchorId="08FB4DAC" wp14:editId="2BDF7FC6">
-                  <wp:extent cx="4572000" cy="2743200"/>
-                  <wp:effectExtent l="0" t="0" r="0" b="0"/>
+                <wp:inline distT="0" distB="0" distL="0" distR="0" wp14:anchorId="08FB4DAC" wp14:editId="1F68918A">
+                  <wp:extent cx="2543175" cy="2286000"/>
+                  <wp:effectExtent l="0" t="0" r="9525" b="0"/>
                   <wp:docPr id="3" name="Graphique 3">
                     <a:extLst xmlns:a="http://schemas.openxmlformats.org/drawingml/2006/main">
                       <a:ext uri="{FF2B5EF4-FFF2-40B4-BE49-F238E27FC236}">
@@ -1415,7 +1364,7 @@
                   <wp:cNvGraphicFramePr/>
                   <a:graphic xmlns:a="http://schemas.openxmlformats.org/drawingml/2006/main">
                     <a:graphicData uri="http://schemas.openxmlformats.org/drawingml/2006/chart">
-                      <c:chart xmlns:c="http://schemas.openxmlformats.org/drawingml/2006/chart" xmlns:r="http://schemas.openxmlformats.org/officeDocument/2006/relationships" r:id="rId8"/>
+                      <c:chart xmlns:c="http://schemas.openxmlformats.org/drawingml/2006/chart" xmlns:r="http://schemas.openxmlformats.org/officeDocument/2006/relationships" r:id="rId7"/>
                     </a:graphicData>
                   </a:graphic>
                 </wp:inline>
@@ -1430,8 +1379,8 @@
                 <w:i/>
                 <w:iCs/>
                 <w:color w:val="303030"/>
-                <w:sz w:val="19"/>
-                <w:szCs w:val="19"/>
+                <w:sz w:val="14"/>
+                <w:szCs w:val="14"/>
                 <w:lang w:eastAsia="fr-FR"/>
               </w:rPr>
             </w:pPr>
@@ -1441,15 +1390,15 @@
                 <w:i/>
                 <w:iCs/>
                 <w:color w:val="303030"/>
-                <w:sz w:val="19"/>
-                <w:szCs w:val="19"/>
+                <w:sz w:val="14"/>
+                <w:szCs w:val="14"/>
                 <w:lang w:eastAsia="fr-FR"/>
               </w:rPr>
               <w:t>Voir tableau si dessous</w:t>
             </w:r>
           </w:p>
-          <w:bookmarkStart w:id="0" w:name="_MON_1645198906"/>
-          <w:bookmarkEnd w:id="0"/>
+          <w:bookmarkStart w:id="2" w:name="_MON_1645198906"/>
+          <w:bookmarkEnd w:id="2"/>
           <w:p>
             <w:pPr>
               <w:spacing w:after="0" w:line="240" w:lineRule="auto"/>
@@ -1458,24 +1407,28 @@
                 <w:i/>
                 <w:iCs/>
                 <w:color w:val="303030"/>
-                <w:sz w:val="19"/>
-                <w:szCs w:val="19"/>
-                <w:lang w:eastAsia="fr-FR"/>
-              </w:rPr>
-            </w:pPr>
-            <w:r>
+                <w:sz w:val="14"/>
+                <w:szCs w:val="14"/>
+                <w:lang w:eastAsia="fr-FR"/>
+              </w:rPr>
+            </w:pPr>
+            <w:r>
+              <w:rPr>
+                <w:sz w:val="16"/>
+                <w:szCs w:val="16"/>
+              </w:rPr>
               <w:object w:dxaOrig="1544" w:dyaOrig="998" w14:anchorId="4F6245E5">
-                <v:shape id="_x0000_i1088" type="#_x0000_t75" style="width:77.25pt;height:50.25pt" o:ole="">
-                  <v:imagedata r:id="rId9" o:title=""/>
+                <v:shape id="_x0000_i1883" type="#_x0000_t75" style="width:77.25pt;height:50.25pt" o:ole="">
+                  <v:imagedata r:id="rId8" o:title=""/>
                 </v:shape>
-                <o:OLEObject Type="Embed" ProgID="Excel.Sheet.12" ShapeID="_x0000_i1088" DrawAspect="Icon" ObjectID="_1645199046" r:id="rId10"/>
+                <o:OLEObject Type="Embed" ProgID="Excel.Sheet.12" ShapeID="_x0000_i1883" DrawAspect="Icon" ObjectID="_1646289584" r:id="rId9"/>
               </w:object>
             </w:r>
           </w:p>
         </w:tc>
         <w:tc>
           <w:tcPr>
-            <w:tcW w:w="1380" w:type="dxa"/>
+            <w:tcW w:w="993" w:type="dxa"/>
             <w:tcBorders>
               <w:top w:val="single" w:sz="6" w:space="0" w:color="CCCCCC"/>
               <w:left w:val="single" w:sz="6" w:space="0" w:color="CCCCCC"/>
@@ -1491,38 +1444,34 @@
               <w:rPr>
                 <w:rFonts w:ascii="Arial" w:eastAsia="Times New Roman" w:hAnsi="Arial" w:cs="Arial"/>
                 <w:color w:val="303030"/>
-                <w:sz w:val="19"/>
-                <w:szCs w:val="19"/>
-                <w:lang w:eastAsia="fr-FR"/>
-              </w:rPr>
-            </w:pPr>
-            <w:r>
-              <w:rPr>
-                <w:rFonts w:ascii="Arial" w:eastAsia="Times New Roman" w:hAnsi="Arial" w:cs="Arial"/>
-                <w:color w:val="303030"/>
-                <w:sz w:val="19"/>
-                <w:szCs w:val="19"/>
-                <w:lang w:eastAsia="fr-FR"/>
-              </w:rPr>
-              <w:t> </w:t>
-            </w:r>
-            <w:r>
-              <w:rPr>
-                <w:rFonts w:ascii="Arial" w:eastAsia="Times New Roman" w:hAnsi="Arial" w:cs="Arial"/>
-                <w:color w:val="303030"/>
-                <w:sz w:val="19"/>
-                <w:szCs w:val="19"/>
-                <w:lang w:eastAsia="fr-FR"/>
-              </w:rPr>
-              <w:t>08/03/2020</w:t>
+                <w:sz w:val="14"/>
+                <w:szCs w:val="14"/>
+                <w:lang w:eastAsia="fr-FR"/>
+              </w:rPr>
+            </w:pPr>
+            <w:r>
+              <w:rPr>
+                <w:rFonts w:ascii="Arial" w:eastAsia="Times New Roman" w:hAnsi="Arial" w:cs="Arial"/>
+                <w:color w:val="303030"/>
+                <w:sz w:val="14"/>
+                <w:szCs w:val="14"/>
+                <w:lang w:eastAsia="fr-FR"/>
+              </w:rPr>
+              <w:t> 08/03/2020</w:t>
             </w:r>
           </w:p>
         </w:tc>
       </w:tr>
+      <w:bookmarkEnd w:id="0"/>
+      <w:bookmarkEnd w:id="1"/>
     </w:tbl>
     <w:p>
-      <w:bookmarkStart w:id="1" w:name="_GoBack"/>
-      <w:bookmarkEnd w:id="1"/>
+      <w:pPr>
+        <w:rPr>
+          <w:sz w:val="16"/>
+          <w:szCs w:val="16"/>
+        </w:rPr>
+      </w:pPr>
     </w:p>
     <w:sectPr>
       <w:pgSz w:w="16838" w:h="11906" w:orient="landscape"/>
@@ -1551,7 +1500,7 @@
       </w:pPr>
     </w:pPrDefault>
   </w:docDefaults>
-  <w:latentStyles w:defLockedState="0" w:defUIPriority="99" w:defSemiHidden="0" w:defUnhideWhenUsed="0" w:defQFormat="0" w:count="376">
+  <w:latentStyles w:defLockedState="0" w:defUIPriority="99" w:defSemiHidden="0" w:defUnhideWhenUsed="0" w:defQFormat="0" w:count="377">
     <w:lsdException w:name="Normal" w:uiPriority="0" w:qFormat="1"/>
     <w:lsdException w:name="heading 1" w:uiPriority="9" w:qFormat="1"/>
     <w:lsdException w:name="heading 2" w:semiHidden="1" w:uiPriority="9" w:unhideWhenUsed="1" w:qFormat="1"/>
@@ -1657,7 +1606,6 @@
     <w:lsdException w:name="HTML Sample" w:semiHidden="1" w:unhideWhenUsed="1"/>
     <w:lsdException w:name="HTML Typewriter" w:semiHidden="1" w:unhideWhenUsed="1"/>
     <w:lsdException w:name="HTML Variable" w:semiHidden="1" w:unhideWhenUsed="1"/>
-    <w:lsdException w:name="Normal Table" w:semiHidden="1" w:unhideWhenUsed="1"/>
     <w:lsdException w:name="annotation subject" w:semiHidden="1" w:unhideWhenUsed="1"/>
     <w:lsdException w:name="No List" w:semiHidden="1" w:unhideWhenUsed="1"/>
     <w:lsdException w:name="Outline List 1" w:semiHidden="1" w:unhideWhenUsed="1"/>
@@ -1704,10 +1652,8 @@
     <w:lsdException w:name="Table Subtle 2" w:semiHidden="1" w:unhideWhenUsed="1"/>
     <w:lsdException w:name="Table Web 1" w:semiHidden="1" w:unhideWhenUsed="1"/>
     <w:lsdException w:name="Table Web 2" w:semiHidden="1" w:unhideWhenUsed="1"/>
-    <w:lsdException w:name="Table Web 3" w:semiHidden="1" w:unhideWhenUsed="1"/>
     <w:lsdException w:name="Balloon Text" w:semiHidden="1" w:unhideWhenUsed="1"/>
     <w:lsdException w:name="Table Grid" w:uiPriority="39"/>
-    <w:lsdException w:name="Table Theme" w:semiHidden="1" w:unhideWhenUsed="1"/>
     <w:lsdException w:name="Placeholder Text" w:semiHidden="1"/>
     <w:lsdException w:name="No Spacing" w:uiPriority="1" w:qFormat="1"/>
     <w:lsdException w:name="Light Shading" w:uiPriority="60"/>
@@ -1928,6 +1874,7 @@
     <w:lsdException w:name="Hashtag" w:semiHidden="1" w:unhideWhenUsed="1"/>
     <w:lsdException w:name="Unresolved Mention" w:semiHidden="1" w:unhideWhenUsed="1"/>
     <w:lsdException w:name="Smart Link" w:semiHidden="1" w:unhideWhenUsed="1"/>
+    <w:lsdException w:name="Smart Link Error" w:semiHidden="1" w:unhideWhenUsed="1"/>
   </w:latentStyles>
   <w:style w:type="paragraph" w:default="1" w:styleId="Normal">
     <w:name w:val="Normal"/>

</xml_diff>